<commit_message>
+ notes pre sp-map
</commit_message>
<xml_diff>
--- a/index.docx
+++ b/index.docx
@@ -84,19 +84,19 @@
         <w:pStyle w:val="Date"/>
       </w:pPr>
       <w:r>
-        <w:t xml:space="preserve">2023-07-20</w:t>
-      </w:r>
-      <w:r>
-        <w:t xml:space="preserve"> </w:t>
-      </w:r>
-      <w:r>
-        <w:t xml:space="preserve">12:46</w:t>
-      </w:r>
-      <w:r>
-        <w:t xml:space="preserve"> </w:t>
-      </w:r>
-      <w:r>
-        <w:t xml:space="preserve">(GMT+2)</w:t>
+        <w:t xml:space="preserve">2023-08-14</w:t>
+      </w:r>
+      <w:r>
+        <w:t xml:space="preserve"> </w:t>
+      </w:r>
+      <w:r>
+        <w:t xml:space="preserve">15:47</w:t>
+      </w:r>
+      <w:r>
+        <w:t xml:space="preserve"> </w:t>
+      </w:r>
+      <w:r>
+        <w:t xml:space="preserve">(PDT)</w:t>
       </w:r>
     </w:p>
     <w:sdt>
@@ -143,7 +143,7 @@
         <w:pStyle w:val="Heading2"/>
       </w:pPr>
       <w:r>
-        <w:t xml:space="preserve">1 Overview</w:t>
+        <w:t xml:space="preserve">0.1 Overview</w:t>
       </w:r>
     </w:p>
     <w:p>
@@ -314,7 +314,7 @@
         <w:pStyle w:val="Heading2"/>
       </w:pPr>
       <w:r>
-        <w:t xml:space="preserve">2 Species map (blue whale)</w:t>
+        <w:t xml:space="preserve">0.2 Species map (blue whale)</w:t>
       </w:r>
     </w:p>
     <w:tbl>
@@ -411,7 +411,7 @@
         <w:pStyle w:val="Heading3"/>
       </w:pPr>
       <w:r>
-        <w:t xml:space="preserve">2.1 Zoom to SoCal</w:t>
+        <w:t xml:space="preserve">0.2.1 Zoom to SoCal</w:t>
       </w:r>
     </w:p>
     <w:p>
@@ -518,7 +518,7 @@
         <w:pStyle w:val="Heading2"/>
       </w:pPr>
       <w:r>
-        <w:t xml:space="preserve">3 Environmental preferences</w:t>
+        <w:t xml:space="preserve">0.3 Environmental preferences</w:t>
       </w:r>
     </w:p>
     <w:p>
@@ -3310,7 +3310,7 @@
         <w:pStyle w:val="Heading2"/>
       </w:pPr>
       <w:r>
-        <w:t xml:space="preserve">4 Depth (GEBCO) for SoCal</w:t>
+        <w:t xml:space="preserve">0.4 Depth (GEBCO) for SoCal</w:t>
       </w:r>
     </w:p>
     <w:tbl>
@@ -3412,7 +3412,7 @@
         <w:pStyle w:val="Heading2"/>
       </w:pPr>
       <w:r>
-        <w:t xml:space="preserve">5 Ramp depth with species preference</w:t>
+        <w:t xml:space="preserve">0.5 Ramp depth with species preference</w:t>
       </w:r>
     </w:p>
     <w:bookmarkStart w:id="54" w:name="create-ramp_env-function"/>
@@ -3421,7 +3421,7 @@
         <w:pStyle w:val="Heading3"/>
       </w:pPr>
       <w:r>
-        <w:t xml:space="preserve">5.1 Create</w:t>
+        <w:t xml:space="preserve">0.5.1 Create</w:t>
       </w:r>
       <w:r>
         <w:t xml:space="preserve"> </w:t>
@@ -3539,7 +3539,7 @@
         <w:pStyle w:val="Heading3"/>
       </w:pPr>
       <w:r>
-        <w:t xml:space="preserve">5.2 Apply to SoCal</w:t>
+        <w:t xml:space="preserve">0.5.2 Apply to SoCal</w:t>
       </w:r>
     </w:p>
     <w:p>
@@ -3675,29 +3675,324 @@
     </w:tbl>
     <w:bookmarkEnd w:id="59"/>
     <w:bookmarkEnd w:id="60"/>
-    <w:bookmarkStart w:id="65" w:name="next-steps"/>
+    <w:bookmarkStart w:id="61" w:name="sdmpredictors"/>
     <w:p>
       <w:pPr>
         <w:pStyle w:val="Heading2"/>
       </w:pPr>
       <w:r>
-        <w:t xml:space="preserve">6 Next Steps</w:t>
-      </w:r>
-    </w:p>
-    <w:p>
-      <w:pPr>
-        <w:pStyle w:val="FirstParagraph"/>
-      </w:pPr>
-      <w:r>
-        <w:t xml:space="preserve">Goal: Downscale global AquaMaps with all env preferences</w:t>
-      </w:r>
-    </w:p>
-    <w:p>
-      <w:pPr>
-        <w:pStyle w:val="BodyText"/>
-      </w:pPr>
-      <w:r>
-        <w:t xml:space="preserve">TODO:</w:t>
+        <w:t xml:space="preserve">0.6</w:t>
+      </w:r>
+      <w:r>
+        <w:t xml:space="preserve"> </w:t>
+      </w:r>
+      <w:r>
+        <w:rPr>
+          <w:rStyle w:val="VerbatimChar"/>
+        </w:rPr>
+        <w:t xml:space="preserve">sdmpredictors</w:t>
+      </w:r>
+    </w:p>
+    <w:tbl>
+      <w:tblPr>
+        <w:tblStyle w:val="Table"/>
+        <w:tblW w:type="pct" w:w="5000"/>
+        <w:tblLook w:firstRow="1" w:lastRow="0" w:firstColumn="0" w:lastColumn="0" w:noHBand="0" w:noVBand="0" w:val="0020"/>
+        <w:jc w:val="start"/>
+      </w:tblPr>
+      <w:tblGrid>
+        <w:gridCol w:w="22"/>
+        <w:gridCol w:w="96"/>
+        <w:gridCol w:w="88"/>
+        <w:gridCol w:w="51"/>
+        <w:gridCol w:w="177"/>
+        <w:gridCol w:w="5756"/>
+        <w:gridCol w:w="1726"/>
+      </w:tblGrid>
+      <w:tr>
+        <w:trPr>
+          <w:tblHeader w:val="true"/>
+        </w:trPr>
+        <w:tc>
+          <w:tcPr/>
+          <w:p>
+            <w:pPr>
+              <w:pStyle w:val="Compact"/>
+            </w:pPr>
+          </w:p>
+        </w:tc>
+        <w:tc>
+          <w:tcPr/>
+          <w:p>
+            <w:pPr>
+              <w:pStyle w:val="Compact"/>
+              <w:jc w:val="left"/>
+            </w:pPr>
+            <w:r>
+              <w:t xml:space="preserve">dataset_code</w:t>
+            </w:r>
+          </w:p>
+        </w:tc>
+        <w:tc>
+          <w:tcPr/>
+          <w:p>
+            <w:pPr>
+              <w:pStyle w:val="Compact"/>
+              <w:jc w:val="left"/>
+            </w:pPr>
+            <w:r>
+              <w:t xml:space="preserve">terrestrial</w:t>
+            </w:r>
+          </w:p>
+        </w:tc>
+        <w:tc>
+          <w:tcPr/>
+          <w:p>
+            <w:pPr>
+              <w:pStyle w:val="Compact"/>
+              <w:jc w:val="left"/>
+            </w:pPr>
+            <w:r>
+              <w:t xml:space="preserve">marine</w:t>
+            </w:r>
+          </w:p>
+        </w:tc>
+        <w:tc>
+          <w:tcPr/>
+          <w:p>
+            <w:pPr>
+              <w:pStyle w:val="Compact"/>
+              <w:jc w:val="left"/>
+            </w:pPr>
+            <w:r>
+              <w:t xml:space="preserve">url</w:t>
+            </w:r>
+          </w:p>
+        </w:tc>
+        <w:tc>
+          <w:tcPr/>
+          <w:p>
+            <w:pPr>
+              <w:pStyle w:val="Compact"/>
+              <w:jc w:val="left"/>
+            </w:pPr>
+            <w:r>
+              <w:t xml:space="preserve">description</w:t>
+            </w:r>
+          </w:p>
+        </w:tc>
+        <w:tc>
+          <w:tcPr/>
+          <w:p>
+            <w:pPr>
+              <w:pStyle w:val="Compact"/>
+              <w:jc w:val="left"/>
+            </w:pPr>
+            <w:r>
+              <w:t xml:space="preserve">citation</w:t>
+            </w:r>
+          </w:p>
+        </w:tc>
+      </w:tr>
+      <w:tr>
+        <w:tc>
+          <w:tcPr/>
+          <w:p>
+            <w:pPr>
+              <w:pStyle w:val="Compact"/>
+              <w:jc w:val="left"/>
+            </w:pPr>
+            <w:r>
+              <w:t xml:space="preserve">2</w:t>
+            </w:r>
+          </w:p>
+        </w:tc>
+        <w:tc>
+          <w:tcPr/>
+          <w:p>
+            <w:pPr>
+              <w:pStyle w:val="Compact"/>
+              <w:jc w:val="left"/>
+            </w:pPr>
+            <w:r>
+              <w:t xml:space="preserve">Bio-ORACLE</w:t>
+            </w:r>
+          </w:p>
+        </w:tc>
+        <w:tc>
+          <w:tcPr/>
+          <w:p>
+            <w:pPr>
+              <w:pStyle w:val="Compact"/>
+              <w:jc w:val="left"/>
+            </w:pPr>
+            <w:r>
+              <w:t xml:space="preserve">FALSE</w:t>
+            </w:r>
+          </w:p>
+        </w:tc>
+        <w:tc>
+          <w:tcPr/>
+          <w:p>
+            <w:pPr>
+              <w:pStyle w:val="Compact"/>
+              <w:jc w:val="left"/>
+            </w:pPr>
+            <w:r>
+              <w:t xml:space="preserve">TRUE</w:t>
+            </w:r>
+          </w:p>
+        </w:tc>
+        <w:tc>
+          <w:tcPr/>
+          <w:p>
+            <w:pPr>
+              <w:pStyle w:val="Compact"/>
+              <w:jc w:val="left"/>
+            </w:pPr>
+            <w:r>
+              <w:t xml:space="preserve">https://bio-oracle.org/</w:t>
+            </w:r>
+          </w:p>
+        </w:tc>
+        <w:tc>
+          <w:tcPr/>
+          <w:p>
+            <w:pPr>
+              <w:pStyle w:val="Compact"/>
+              <w:jc w:val="left"/>
+            </w:pPr>
+            <w:r>
+              <w:t xml:space="preserve">Bio-ORACLE is a set of GIS rasters providing geophysical, biotic and environmental data for surface and benthic marine realms at a spatial resolution 5 arcmin (9.2 km) in the ESRI ascii and tif format.</w:t>
+            </w:r>
+          </w:p>
+        </w:tc>
+        <w:tc>
+          <w:tcPr/>
+          <w:p>
+            <w:pPr>
+              <w:pStyle w:val="Compact"/>
+              <w:jc w:val="left"/>
+            </w:pPr>
+            <w:r>
+              <w:t xml:space="preserve">Tyberghein L., Verbruggen H., Pauly K., Troupin C., Mineur F. &amp; De Clerck O. Bio-ORACLE: a global environmental dataset for marine species distribution modeling. Global Ecology and Biogeography. doi: 10.1111/j.1466-8238.2011.00656.x</w:t>
+            </w:r>
+          </w:p>
+        </w:tc>
+      </w:tr>
+      <w:tr>
+        <w:tc>
+          <w:tcPr/>
+          <w:p>
+            <w:pPr>
+              <w:pStyle w:val="Compact"/>
+              <w:jc w:val="left"/>
+            </w:pPr>
+            <w:r>
+              <w:t xml:space="preserve">3</w:t>
+            </w:r>
+          </w:p>
+        </w:tc>
+        <w:tc>
+          <w:tcPr/>
+          <w:p>
+            <w:pPr>
+              <w:pStyle w:val="Compact"/>
+              <w:jc w:val="left"/>
+            </w:pPr>
+            <w:r>
+              <w:t xml:space="preserve">MARSPEC</w:t>
+            </w:r>
+          </w:p>
+        </w:tc>
+        <w:tc>
+          <w:tcPr/>
+          <w:p>
+            <w:pPr>
+              <w:pStyle w:val="Compact"/>
+              <w:jc w:val="left"/>
+            </w:pPr>
+            <w:r>
+              <w:t xml:space="preserve">FALSE</w:t>
+            </w:r>
+          </w:p>
+        </w:tc>
+        <w:tc>
+          <w:tcPr/>
+          <w:p>
+            <w:pPr>
+              <w:pStyle w:val="Compact"/>
+              <w:jc w:val="left"/>
+            </w:pPr>
+            <w:r>
+              <w:t xml:space="preserve">TRUE</w:t>
+            </w:r>
+          </w:p>
+        </w:tc>
+        <w:tc>
+          <w:tcPr/>
+          <w:p>
+            <w:pPr>
+              <w:pStyle w:val="Compact"/>
+              <w:jc w:val="left"/>
+            </w:pPr>
+            <w:r>
+              <w:t xml:space="preserve">http://marspec.org/</w:t>
+            </w:r>
+          </w:p>
+        </w:tc>
+        <w:tc>
+          <w:tcPr/>
+          <w:p>
+            <w:pPr>
+              <w:pStyle w:val="Compact"/>
+              <w:jc w:val="left"/>
+            </w:pPr>
+            <w:r>
+              <w:t xml:space="preserve">MARSPEC is a set of high resolution climatic and geophysical GIS data layers for the world ocean. Seven geophysical variables were derived from the SRTM30_PLUS high resolution bathymetry dataset. These layers characterize the horizontal orientation (aspect), slope, and curvature of the seafloor and the distance from shore. Ten</w:t>
+            </w:r>
+            <w:r>
+              <w:t xml:space="preserve"> </w:t>
+            </w:r>
+            <w:r>
+              <w:t xml:space="preserve">“</w:t>
+            </w:r>
+            <w:r>
+              <w:t xml:space="preserve">bioclimatic</w:t>
+            </w:r>
+            <w:r>
+              <w:t xml:space="preserve">”</w:t>
+            </w:r>
+            <w:r>
+              <w:t xml:space="preserve"> </w:t>
+            </w:r>
+            <w:r>
+              <w:t xml:space="preserve">variables were derived from NOAA’s World Ocean Atlas and NASA’s MODIS satellite imagery and characterize the inter-annual means, extremes, and variances in sea surface temperature and salinity. These variables will be useful to those interested in the spatial ecology of marine shallow-water and surface-associated pelagic organisms across the globe. Note that, in contrary to the original MARSPEC, all layers have unscaled values.</w:t>
+            </w:r>
+          </w:p>
+        </w:tc>
+        <w:tc>
+          <w:tcPr/>
+          <w:p>
+            <w:pPr>
+              <w:pStyle w:val="Compact"/>
+              <w:jc w:val="left"/>
+            </w:pPr>
+            <w:r>
+              <w:t xml:space="preserve">Sbrocco, EJ and Barber, PH (2013) MARSPEC: Ocean climate layers for marine spatial ecology. Ecology 94: 979. doi: 10.1890/12-1358.1</w:t>
+            </w:r>
+          </w:p>
+        </w:tc>
+      </w:tr>
+    </w:tbl>
+    <w:bookmarkEnd w:id="61"/>
+    <w:bookmarkStart w:id="132" w:name="manual-upload-with-retry"/>
+    <w:p>
+      <w:pPr>
+        <w:pStyle w:val="Heading1"/>
+      </w:pPr>
+      <w:r>
+        <w:t xml:space="preserve">1. manual upload with retry</w:t>
       </w:r>
     </w:p>
     <w:p>
@@ -3705,6 +4000,450 @@
         <w:numPr>
           <w:ilvl w:val="0"/>
           <w:numId w:val="1002"/>
+        </w:numPr>
+      </w:pPr>
+      <w:hyperlink r:id="rId62">
+        <w:r>
+          <w:rPr>
+            <w:rStyle w:val="Hyperlink"/>
+          </w:rPr>
+          <w:t xml:space="preserve">problems here possibly in version 0.6-1 of stars</w:t>
+        </w:r>
+      </w:hyperlink>
+      <w:r>
+        <w:t xml:space="preserve"> </w:t>
+      </w:r>
+      <w:r>
+        <w:t xml:space="preserve">&gt; # version 0.6-1</w:t>
+      </w:r>
+      <w:r>
+        <w:t xml:space="preserve"> </w:t>
+      </w:r>
+      <w:r>
+        <w:t xml:space="preserve">&gt; *</w:t>
+      </w:r>
+      <w:r>
+        <w:t xml:space="preserve"> </w:t>
+      </w:r>
+      <w:r>
+        <w:rPr>
+          <w:rStyle w:val="VerbatimChar"/>
+        </w:rPr>
+        <w:t xml:space="preserve">[&lt;-.stars_proxy()</w:t>
+      </w:r>
+      <w:r>
+        <w:t xml:space="preserve"> </w:t>
+      </w:r>
+      <w:r>
+        <w:t xml:space="preserve">clones environment, so that after</w:t>
+      </w:r>
+      <w:r>
+        <w:t xml:space="preserve"> </w:t>
+      </w:r>
+      <w:r>
+        <w:rPr>
+          <w:rStyle w:val="VerbatimChar"/>
+        </w:rPr>
+        <w:t xml:space="preserve">r[r &gt; 100]&lt;-NA</w:t>
+      </w:r>
+      <w:r>
+        <w:t xml:space="preserve"> </w:t>
+      </w:r>
+      <w:r>
+        <w:t xml:space="preserve">we don’t get infinite recursion when realizing</w:t>
+      </w:r>
+      <w:r>
+        <w:t xml:space="preserve"> </w:t>
+      </w:r>
+      <w:r>
+        <w:rPr>
+          <w:rStyle w:val="VerbatimChar"/>
+        </w:rPr>
+        <w:t xml:space="preserve">r</w:t>
+      </w:r>
+    </w:p>
+    <w:p>
+      <w:pPr>
+        <w:numPr>
+          <w:ilvl w:val="0"/>
+          <w:numId w:val="1002"/>
+        </w:numPr>
+      </w:pPr>
+      <w:hyperlink r:id="rId63">
+        <w:r>
+          <w:rPr>
+            <w:rStyle w:val="Hyperlink"/>
+          </w:rPr>
+          <w:t xml:space="preserve">General Bathymetric Chart of the Oceans (GEBCO) - awesome-gee-community-catalog</w:t>
+        </w:r>
+      </w:hyperlink>
+    </w:p>
+    <w:p>
+      <w:pPr>
+        <w:numPr>
+          <w:ilvl w:val="0"/>
+          <w:numId w:val="1002"/>
+        </w:numPr>
+      </w:pPr>
+      <w:hyperlink r:id="rId64">
+        <w:r>
+          <w:rPr>
+            <w:rStyle w:val="Hyperlink"/>
+          </w:rPr>
+          <w:t xml:space="preserve">Resampling and Reducing Resolution | Google Earth Engine | Google for Developers</w:t>
+        </w:r>
+      </w:hyperlink>
+    </w:p>
+    <w:p>
+      <w:pPr>
+        <w:pStyle w:val="FirstParagraph"/>
+      </w:pPr>
+      <w:r>
+        <w:t xml:space="preserve">Generate from ramps in GEE with:</w:t>
+      </w:r>
+    </w:p>
+    <w:p>
+      <w:pPr>
+        <w:numPr>
+          <w:ilvl w:val="0"/>
+          <w:numId w:val="1003"/>
+        </w:numPr>
+        <w:pStyle w:val="Compact"/>
+      </w:pPr>
+      <w:hyperlink r:id="rId65">
+        <w:r>
+          <w:rPr>
+            <w:rStyle w:val="VerbatimChar"/>
+          </w:rPr>
+          <w:t xml:space="preserve">ee.Algorithms.If()</w:t>
+        </w:r>
+      </w:hyperlink>
+    </w:p>
+    <w:p>
+      <w:pPr>
+        <w:numPr>
+          <w:ilvl w:val="1"/>
+          <w:numId w:val="1004"/>
+        </w:numPr>
+        <w:pStyle w:val="Compact"/>
+      </w:pPr>
+      <w:hyperlink r:id="rId66">
+        <w:r>
+          <w:rPr>
+            <w:rStyle w:val="Hyperlink"/>
+          </w:rPr>
+          <w:t xml:space="preserve">Computations using Images | Google Earth Engine | Google for Developers</w:t>
+        </w:r>
+      </w:hyperlink>
+    </w:p>
+    <w:p>
+      <w:pPr>
+        <w:numPr>
+          <w:ilvl w:val="1"/>
+          <w:numId w:val="1004"/>
+        </w:numPr>
+        <w:pStyle w:val="Compact"/>
+      </w:pPr>
+      <w:hyperlink r:id="rId67">
+        <w:r>
+          <w:rPr>
+            <w:rStyle w:val="Hyperlink"/>
+          </w:rPr>
+          <w:t xml:space="preserve">javascript - Google Earth Engine: Apply scaling function to band values of image - Geographic Information Systems Stack Exchange</w:t>
+        </w:r>
+      </w:hyperlink>
+    </w:p>
+    <w:p>
+      <w:pPr>
+        <w:numPr>
+          <w:ilvl w:val="1"/>
+          <w:numId w:val="1004"/>
+        </w:numPr>
+        <w:pStyle w:val="Compact"/>
+      </w:pPr>
+      <w:hyperlink r:id="rId68">
+        <w:r>
+          <w:rPr>
+            <w:rStyle w:val="Hyperlink"/>
+          </w:rPr>
+          <w:t xml:space="preserve">Applying Raster Calculation to Image Collection in Google Earth Engine - Geographic Information Systems Stack Exchange</w:t>
+        </w:r>
+      </w:hyperlink>
+    </w:p>
+    <w:p>
+      <w:pPr>
+        <w:numPr>
+          <w:ilvl w:val="0"/>
+          <w:numId w:val="1003"/>
+        </w:numPr>
+        <w:pStyle w:val="Compact"/>
+      </w:pPr>
+      <w:hyperlink r:id="rId69">
+        <w:r>
+          <w:rPr>
+            <w:rStyle w:val="VerbatimChar"/>
+          </w:rPr>
+          <w:t xml:space="preserve">Image.unitScale(low, high)</w:t>
+        </w:r>
+      </w:hyperlink>
+    </w:p>
+    <w:p>
+      <w:pPr>
+        <w:numPr>
+          <w:ilvl w:val="1"/>
+          <w:numId w:val="1005"/>
+        </w:numPr>
+        <w:pStyle w:val="Compact"/>
+      </w:pPr>
+      <w:hyperlink r:id="rId70">
+        <w:r>
+          <w:rPr>
+            <w:rStyle w:val="Hyperlink"/>
+          </w:rPr>
+          <w:t xml:space="preserve">google earth engine - Rescale NDVI [-1,1] to 0-255 using GEE - Geographic Information Systems Stack Exchange</w:t>
+        </w:r>
+      </w:hyperlink>
+    </w:p>
+    <w:bookmarkStart w:id="76" w:name="try-cog"/>
+    <w:p>
+      <w:pPr>
+        <w:pStyle w:val="Heading2"/>
+      </w:pPr>
+      <w:r>
+        <w:t xml:space="preserve">1.1 Try COG</w:t>
+      </w:r>
+    </w:p>
+    <w:p>
+      <w:pPr>
+        <w:numPr>
+          <w:ilvl w:val="0"/>
+          <w:numId w:val="1006"/>
+        </w:numPr>
+        <w:pStyle w:val="Compact"/>
+      </w:pPr>
+      <w:hyperlink r:id="rId71">
+        <w:r>
+          <w:rPr>
+            <w:rStyle w:val="Hyperlink"/>
+          </w:rPr>
+          <w:t xml:space="preserve">GEE: export_depth</w:t>
+        </w:r>
+      </w:hyperlink>
+    </w:p>
+    <w:p>
+      <w:pPr>
+        <w:pStyle w:val="FirstParagraph"/>
+      </w:pPr>
+      <w:r>
+        <w:drawing>
+          <wp:inline>
+            <wp:extent cx="5334000" cy="4267200"/>
+            <wp:effectExtent b="0" l="0" r="0" t="0"/>
+            <wp:docPr descr="" title="" id="73" name="Picture"/>
+            <a:graphic>
+              <a:graphicData uri="http://schemas.openxmlformats.org/drawingml/2006/picture">
+                <pic:pic>
+                  <pic:nvPicPr>
+                    <pic:cNvPr descr="index_files/figure-docx/unnamed-chunk-12-1.png" id="74" name="Picture"/>
+                    <pic:cNvPicPr>
+                      <a:picLocks noChangeArrowheads="1" noChangeAspect="1"/>
+                    </pic:cNvPicPr>
+                  </pic:nvPicPr>
+                  <pic:blipFill>
+                    <a:blip r:embed="rId72"/>
+                    <a:stretch>
+                      <a:fillRect/>
+                    </a:stretch>
+                  </pic:blipFill>
+                  <pic:spPr bwMode="auto">
+                    <a:xfrm>
+                      <a:off x="0" y="0"/>
+                      <a:ext cx="5334000" cy="4267200"/>
+                    </a:xfrm>
+                    <a:prstGeom prst="rect">
+                      <a:avLst/>
+                    </a:prstGeom>
+                    <a:noFill/>
+                    <a:ln w="9525">
+                      <a:noFill/>
+                      <a:headEnd/>
+                      <a:tailEnd/>
+                    </a:ln>
+                  </pic:spPr>
+                </pic:pic>
+              </a:graphicData>
+            </a:graphic>
+          </wp:inline>
+        </w:drawing>
+      </w:r>
+    </w:p>
+    <w:p>
+      <w:pPr>
+        <w:numPr>
+          <w:ilvl w:val="0"/>
+          <w:numId w:val="1007"/>
+        </w:numPr>
+        <w:pStyle w:val="Compact"/>
+      </w:pPr>
+      <w:hyperlink r:id="rId75">
+        <w:r>
+          <w:rPr>
+            <w:rStyle w:val="Hyperlink"/>
+          </w:rPr>
+          <w:t xml:space="preserve">How do I set up CORS for my Google Cloud Storage Bucket?</w:t>
+        </w:r>
+      </w:hyperlink>
+    </w:p>
+    <w:p>
+      <w:pPr>
+        <w:pStyle w:val="SourceCode"/>
+      </w:pPr>
+      <w:r>
+        <w:rPr>
+          <w:rStyle w:val="BuiltInTok"/>
+        </w:rPr>
+        <w:t xml:space="preserve">echo</w:t>
+      </w:r>
+      <w:r>
+        <w:rPr>
+          <w:rStyle w:val="NormalTok"/>
+        </w:rPr>
+        <w:t xml:space="preserve"> </w:t>
+      </w:r>
+      <w:r>
+        <w:rPr>
+          <w:rStyle w:val="StringTok"/>
+        </w:rPr>
+        <w:t xml:space="preserve">'[{"origin": ["*"],"responseHeader": ["*"],"method": ["GET", "HEAD"],"maxAgeSeconds": 3600}]'</w:t>
+      </w:r>
+      <w:r>
+        <w:rPr>
+          <w:rStyle w:val="NormalTok"/>
+        </w:rPr>
+        <w:t xml:space="preserve"> </w:t>
+      </w:r>
+      <w:r>
+        <w:rPr>
+          <w:rStyle w:val="OperatorTok"/>
+        </w:rPr>
+        <w:t xml:space="preserve">&gt;</w:t>
+      </w:r>
+      <w:r>
+        <w:rPr>
+          <w:rStyle w:val="NormalTok"/>
+        </w:rPr>
+        <w:t xml:space="preserve"> cors-config.json</w:t>
+      </w:r>
+      <w:r>
+        <w:br/>
+      </w:r>
+      <w:r>
+        <w:br/>
+      </w:r>
+      <w:r>
+        <w:rPr>
+          <w:rStyle w:val="BuiltInTok"/>
+        </w:rPr>
+        <w:t xml:space="preserve">echo</w:t>
+      </w:r>
+      <w:r>
+        <w:rPr>
+          <w:rStyle w:val="NormalTok"/>
+        </w:rPr>
+        <w:t xml:space="preserve"> </w:t>
+      </w:r>
+      <w:r>
+        <w:rPr>
+          <w:rStyle w:val="StringTok"/>
+        </w:rPr>
+        <w:t xml:space="preserve">'[{"origin": ["*"],"method": ["*"]}]'</w:t>
+      </w:r>
+      <w:r>
+        <w:rPr>
+          <w:rStyle w:val="NormalTok"/>
+        </w:rPr>
+        <w:t xml:space="preserve"> </w:t>
+      </w:r>
+      <w:r>
+        <w:rPr>
+          <w:rStyle w:val="OperatorTok"/>
+        </w:rPr>
+        <w:t xml:space="preserve">&gt;</w:t>
+      </w:r>
+      <w:r>
+        <w:rPr>
+          <w:rStyle w:val="NormalTok"/>
+        </w:rPr>
+        <w:t xml:space="preserve"> cors-config.json</w:t>
+      </w:r>
+      <w:r>
+        <w:br/>
+      </w:r>
+      <w:r>
+        <w:br/>
+      </w:r>
+      <w:r>
+        <w:rPr>
+          <w:rStyle w:val="ExtensionTok"/>
+        </w:rPr>
+        <w:t xml:space="preserve">gsutil</w:t>
+      </w:r>
+      <w:r>
+        <w:rPr>
+          <w:rStyle w:val="NormalTok"/>
+        </w:rPr>
+        <w:t xml:space="preserve"> cors set cors-config.json gs://offhab_lyrs</w:t>
+      </w:r>
+      <w:r>
+        <w:br/>
+      </w:r>
+      <w:r>
+        <w:br/>
+      </w:r>
+      <w:r>
+        <w:rPr>
+          <w:rStyle w:val="ExtensionTok"/>
+        </w:rPr>
+        <w:t xml:space="preserve">gsutil</w:t>
+      </w:r>
+      <w:r>
+        <w:rPr>
+          <w:rStyle w:val="NormalTok"/>
+        </w:rPr>
+        <w:t xml:space="preserve"> cors get gs://offhab_lyrs</w:t>
+      </w:r>
+    </w:p>
+    <w:bookmarkEnd w:id="76"/>
+    <w:bookmarkStart w:id="80" w:name="next-steps"/>
+    <w:p>
+      <w:pPr>
+        <w:pStyle w:val="Heading2"/>
+      </w:pPr>
+      <w:r>
+        <w:t xml:space="preserve">1.2 Next Steps</w:t>
+      </w:r>
+    </w:p>
+    <w:p>
+      <w:pPr>
+        <w:pStyle w:val="FirstParagraph"/>
+      </w:pPr>
+      <w:r>
+        <w:t xml:space="preserve">Goal: Downscale global AquaMaps with all env preferences</w:t>
+      </w:r>
+    </w:p>
+    <w:p>
+      <w:pPr>
+        <w:pStyle w:val="BodyText"/>
+      </w:pPr>
+      <w:r>
+        <w:t xml:space="preserve">TODO:</w:t>
+      </w:r>
+    </w:p>
+    <w:p>
+      <w:pPr>
+        <w:numPr>
+          <w:ilvl w:val="0"/>
+          <w:numId w:val="1008"/>
         </w:numPr>
       </w:pPr>
       <w:r>
@@ -3724,9 +4463,8 @@
       <w:pPr>
         <w:numPr>
           <w:ilvl w:val="1"/>
-          <w:numId w:val="1003"/>
-        </w:numPr>
-        <w:pStyle w:val="Compact"/>
+          <w:numId w:val="1009"/>
+        </w:numPr>
       </w:pPr>
       <w:r>
         <w:t xml:space="preserve">☒ Depth:</w:t>
@@ -3734,7 +4472,7 @@
       <w:r>
         <w:t xml:space="preserve"> </w:t>
       </w:r>
-      <w:hyperlink r:id="rId61">
+      <w:hyperlink r:id="rId63">
         <w:r>
           <w:rPr>
             <w:rStyle w:val="Hyperlink"/>
@@ -3747,57 +4485,52 @@
       <w:pPr>
         <w:numPr>
           <w:ilvl w:val="1"/>
-          <w:numId w:val="1003"/>
-        </w:numPr>
-        <w:pStyle w:val="Compact"/>
-      </w:pPr>
-      <w:r>
-        <w:t xml:space="preserve">☐ Temp:</w:t>
+          <w:numId w:val="1009"/>
+        </w:numPr>
+      </w:pPr>
+      <w:r>
+        <w:t xml:space="preserve">☒ Temp: BO22_tempmean_ss</w:t>
       </w:r>
     </w:p>
     <w:p>
       <w:pPr>
         <w:numPr>
           <w:ilvl w:val="1"/>
-          <w:numId w:val="1003"/>
-        </w:numPr>
-        <w:pStyle w:val="Compact"/>
-      </w:pPr>
-      <w:r>
-        <w:t xml:space="preserve">☐ Salinity:</w:t>
+          <w:numId w:val="1009"/>
+        </w:numPr>
+      </w:pPr>
+      <w:r>
+        <w:t xml:space="preserve">☒ Salinity: BO22_salinitymean_ss</w:t>
       </w:r>
     </w:p>
     <w:p>
       <w:pPr>
         <w:numPr>
           <w:ilvl w:val="1"/>
-          <w:numId w:val="1003"/>
-        </w:numPr>
-        <w:pStyle w:val="Compact"/>
-      </w:pPr>
-      <w:r>
-        <w:t xml:space="preserve">☐ PrimProd:</w:t>
+          <w:numId w:val="1009"/>
+        </w:numPr>
+      </w:pPr>
+      <w:r>
+        <w:t xml:space="preserve">☒ PrimProd: BO22_ppmean_ss</w:t>
       </w:r>
     </w:p>
     <w:p>
       <w:pPr>
         <w:numPr>
           <w:ilvl w:val="1"/>
-          <w:numId w:val="1003"/>
-        </w:numPr>
-        <w:pStyle w:val="Compact"/>
-      </w:pPr>
-      <w:r>
-        <w:t xml:space="preserve">☐ IceCon:</w:t>
+          <w:numId w:val="1009"/>
+        </w:numPr>
+      </w:pPr>
+      <w:r>
+        <w:t xml:space="preserve">☒ IceCon: BO22_icecovermean_ss</w:t>
       </w:r>
     </w:p>
     <w:p>
       <w:pPr>
         <w:numPr>
           <w:ilvl w:val="1"/>
-          <w:numId w:val="1003"/>
-        </w:numPr>
-        <w:pStyle w:val="Compact"/>
+          <w:numId w:val="1009"/>
+        </w:numPr>
       </w:pPr>
       <w:r>
         <w:t xml:space="preserve">☐ Oxy:</w:t>
@@ -3807,9 +4540,8 @@
       <w:pPr>
         <w:numPr>
           <w:ilvl w:val="1"/>
-          <w:numId w:val="1003"/>
-        </w:numPr>
-        <w:pStyle w:val="Compact"/>
+          <w:numId w:val="1009"/>
+        </w:numPr>
       </w:pPr>
       <w:r>
         <w:t xml:space="preserve">☐ LandDist:</w:t>
@@ -3819,9 +4551,8 @@
       <w:pPr>
         <w:numPr>
           <w:ilvl w:val="1"/>
-          <w:numId w:val="1003"/>
-        </w:numPr>
-        <w:pStyle w:val="Compact"/>
+          <w:numId w:val="1009"/>
+        </w:numPr>
       </w:pPr>
       <w:r>
         <w:t xml:space="preserve">☐ ExtnRule:</w:t>
@@ -3830,8 +4561,47 @@
     <w:p>
       <w:pPr>
         <w:numPr>
+          <w:ilvl w:val="2"/>
+          <w:numId w:val="1010"/>
+        </w:numPr>
+        <w:pStyle w:val="Compact"/>
+      </w:pPr>
+      <w:r>
+        <w:t xml:space="preserve">Note:</w:t>
+      </w:r>
+      <w:r>
+        <w:t xml:space="preserve"> </w:t>
+      </w:r>
+      <w:r>
+        <w:t xml:space="preserve">“</w:t>
+      </w:r>
+      <w:r>
+        <w:t xml:space="preserve">BO22_</w:t>
+      </w:r>
+      <w:r>
+        <w:t xml:space="preserve">”</w:t>
+      </w:r>
+      <w:r>
+        <w:t xml:space="preserve"> </w:t>
+      </w:r>
+      <w:r>
+        <w:t xml:space="preserve">refers to Bio-Oracle version 2.2 from</w:t>
+      </w:r>
+      <w:r>
+        <w:t xml:space="preserve"> </w:t>
+      </w:r>
+      <w:r>
+        <w:rPr>
+          <w:rStyle w:val="VerbatimChar"/>
+        </w:rPr>
+        <w:t xml:space="preserve">sdmpredictors</w:t>
+      </w:r>
+    </w:p>
+    <w:p>
+      <w:pPr>
+        <w:numPr>
           <w:ilvl w:val="0"/>
-          <w:numId w:val="1002"/>
+          <w:numId w:val="1008"/>
         </w:numPr>
       </w:pPr>
       <w:r>
@@ -3842,7 +4612,7 @@
       <w:pPr>
         <w:numPr>
           <w:ilvl w:val="1"/>
-          <w:numId w:val="1004"/>
+          <w:numId w:val="1011"/>
         </w:numPr>
         <w:pStyle w:val="Compact"/>
       </w:pPr>
@@ -3881,7 +4651,7 @@
       <w:pPr>
         <w:numPr>
           <w:ilvl w:val="1"/>
-          <w:numId w:val="1004"/>
+          <w:numId w:val="1011"/>
         </w:numPr>
         <w:pStyle w:val="Compact"/>
       </w:pPr>
@@ -3893,7 +4663,7 @@
       <w:pPr>
         <w:numPr>
           <w:ilvl w:val="1"/>
-          <w:numId w:val="1004"/>
+          <w:numId w:val="1011"/>
         </w:numPr>
         <w:pStyle w:val="Compact"/>
       </w:pPr>
@@ -3950,12 +4720,12 @@
       <w:pPr>
         <w:numPr>
           <w:ilvl w:val="1"/>
-          <w:numId w:val="1004"/>
-        </w:numPr>
-        <w:pStyle w:val="Compact"/>
-      </w:pPr>
-      <w:r>
-        <w:t xml:space="preserve">☐ Mask to</w:t>
+          <w:numId w:val="1011"/>
+        </w:numPr>
+        <w:pStyle w:val="Compact"/>
+      </w:pPr>
+      <w:r>
+        <w:t xml:space="preserve">☒ Mask to</w:t>
       </w:r>
       <w:r>
         <w:t xml:space="preserve"> </w:t>
@@ -3971,7 +4741,7 @@
       <w:pPr>
         <w:numPr>
           <w:ilvl w:val="1"/>
-          <w:numId w:val="1004"/>
+          <w:numId w:val="1011"/>
         </w:numPr>
         <w:pStyle w:val="Compact"/>
       </w:pPr>
@@ -4007,7 +4777,7 @@
       <w:pPr>
         <w:numPr>
           <w:ilvl w:val="0"/>
-          <w:numId w:val="1002"/>
+          <w:numId w:val="1008"/>
         </w:numPr>
       </w:pPr>
       <w:r>
@@ -4018,7 +4788,7 @@
       <w:pPr>
         <w:numPr>
           <w:ilvl w:val="0"/>
-          <w:numId w:val="1002"/>
+          <w:numId w:val="1008"/>
         </w:numPr>
       </w:pPr>
       <w:r>
@@ -4029,7 +4799,7 @@
       <w:pPr>
         <w:numPr>
           <w:ilvl w:val="1"/>
-          <w:numId w:val="1005"/>
+          <w:numId w:val="1012"/>
         </w:numPr>
         <w:pStyle w:val="Compact"/>
       </w:pPr>
@@ -4041,7 +4811,7 @@
       <w:pPr>
         <w:numPr>
           <w:ilvl w:val="1"/>
-          <w:numId w:val="1005"/>
+          <w:numId w:val="1012"/>
         </w:numPr>
         <w:pStyle w:val="Compact"/>
       </w:pPr>
@@ -4053,7 +4823,7 @@
       <w:pPr>
         <w:numPr>
           <w:ilvl w:val="1"/>
-          <w:numId w:val="1005"/>
+          <w:numId w:val="1012"/>
         </w:numPr>
         <w:pStyle w:val="Compact"/>
       </w:pPr>
@@ -4063,7 +4833,7 @@
       <w:r>
         <w:t xml:space="preserve"> </w:t>
       </w:r>
-      <w:hyperlink r:id="rId62">
+      <w:hyperlink r:id="rId77">
         <w:r>
           <w:rPr>
             <w:rStyle w:val="Hyperlink"/>
@@ -4082,7 +4852,7 @@
       <w:pPr>
         <w:numPr>
           <w:ilvl w:val="1"/>
-          <w:numId w:val="1005"/>
+          <w:numId w:val="1012"/>
         </w:numPr>
         <w:pStyle w:val="Compact"/>
       </w:pPr>
@@ -4092,7 +4862,7 @@
       <w:r>
         <w:t xml:space="preserve"> </w:t>
       </w:r>
-      <w:hyperlink r:id="rId63">
+      <w:hyperlink r:id="rId78">
         <w:r>
           <w:rPr>
             <w:rStyle w:val="VerbatimChar"/>
@@ -4109,7 +4879,7 @@
       <w:r>
         <w:t xml:space="preserve"> </w:t>
       </w:r>
-      <w:hyperlink r:id="rId64">
+      <w:hyperlink r:id="rId79">
         <w:r>
           <w:rPr>
             <w:rStyle w:val="VerbatimChar"/>
@@ -4122,7 +4892,7 @@
       <w:pPr>
         <w:numPr>
           <w:ilvl w:val="0"/>
-          <w:numId w:val="1002"/>
+          <w:numId w:val="1008"/>
         </w:numPr>
       </w:pPr>
       <w:r>
@@ -4133,7 +4903,7 @@
       <w:pPr>
         <w:numPr>
           <w:ilvl w:val="1"/>
-          <w:numId w:val="1006"/>
+          <w:numId w:val="1013"/>
         </w:numPr>
         <w:pStyle w:val="Compact"/>
       </w:pPr>
@@ -4145,7 +4915,7 @@
       <w:pPr>
         <w:numPr>
           <w:ilvl w:val="1"/>
-          <w:numId w:val="1006"/>
+          <w:numId w:val="1013"/>
         </w:numPr>
         <w:pStyle w:val="Compact"/>
       </w:pPr>
@@ -4157,7 +4927,7 @@
       <w:pPr>
         <w:numPr>
           <w:ilvl w:val="1"/>
-          <w:numId w:val="1006"/>
+          <w:numId w:val="1013"/>
         </w:numPr>
         <w:pStyle w:val="Compact"/>
       </w:pPr>
@@ -4169,7 +4939,7 @@
       <w:pPr>
         <w:numPr>
           <w:ilvl w:val="2"/>
-          <w:numId w:val="1007"/>
+          <w:numId w:val="1014"/>
         </w:numPr>
         <w:pStyle w:val="Compact"/>
       </w:pPr>
@@ -4181,7 +4951,7 @@
       <w:pPr>
         <w:numPr>
           <w:ilvl w:val="2"/>
-          <w:numId w:val="1007"/>
+          <w:numId w:val="1014"/>
         </w:numPr>
         <w:pStyle w:val="Compact"/>
       </w:pPr>
@@ -4193,7 +4963,7 @@
       <w:pPr>
         <w:numPr>
           <w:ilvl w:val="2"/>
-          <w:numId w:val="1007"/>
+          <w:numId w:val="1014"/>
         </w:numPr>
         <w:pStyle w:val="Compact"/>
       </w:pPr>
@@ -4205,7 +4975,7 @@
       <w:pPr>
         <w:numPr>
           <w:ilvl w:val="2"/>
-          <w:numId w:val="1007"/>
+          <w:numId w:val="1014"/>
         </w:numPr>
         <w:pStyle w:val="Compact"/>
       </w:pPr>
@@ -4217,7 +4987,7 @@
       <w:pPr>
         <w:numPr>
           <w:ilvl w:val="2"/>
-          <w:numId w:val="1007"/>
+          <w:numId w:val="1014"/>
         </w:numPr>
         <w:pStyle w:val="Compact"/>
       </w:pPr>
@@ -4229,7 +4999,7 @@
       <w:pPr>
         <w:numPr>
           <w:ilvl w:val="0"/>
-          <w:numId w:val="1002"/>
+          <w:numId w:val="1008"/>
         </w:numPr>
       </w:pPr>
       <w:r>
@@ -4240,7 +5010,7 @@
       <w:pPr>
         <w:numPr>
           <w:ilvl w:val="1"/>
-          <w:numId w:val="1008"/>
+          <w:numId w:val="1015"/>
         </w:numPr>
         <w:pStyle w:val="Compact"/>
       </w:pPr>
@@ -4252,7 +5022,7 @@
       <w:pPr>
         <w:numPr>
           <w:ilvl w:val="1"/>
-          <w:numId w:val="1008"/>
+          <w:numId w:val="1015"/>
         </w:numPr>
         <w:pStyle w:val="Compact"/>
       </w:pPr>
@@ -4264,7 +5034,7 @@
       <w:pPr>
         <w:numPr>
           <w:ilvl w:val="1"/>
-          <w:numId w:val="1008"/>
+          <w:numId w:val="1015"/>
         </w:numPr>
         <w:pStyle w:val="Compact"/>
       </w:pPr>
@@ -4276,7 +5046,7 @@
       <w:pPr>
         <w:numPr>
           <w:ilvl w:val="1"/>
-          <w:numId w:val="1008"/>
+          <w:numId w:val="1015"/>
         </w:numPr>
         <w:pStyle w:val="Compact"/>
       </w:pPr>
@@ -4288,7 +5058,7 @@
       <w:pPr>
         <w:numPr>
           <w:ilvl w:val="1"/>
-          <w:numId w:val="1008"/>
+          <w:numId w:val="1015"/>
         </w:numPr>
         <w:pStyle w:val="Compact"/>
       </w:pPr>
@@ -4300,7 +5070,7 @@
       <w:pPr>
         <w:numPr>
           <w:ilvl w:val="1"/>
-          <w:numId w:val="1008"/>
+          <w:numId w:val="1015"/>
         </w:numPr>
         <w:pStyle w:val="Compact"/>
       </w:pPr>
@@ -4308,18 +5078,1003 @@
         <w:t xml:space="preserve">☐ …</w:t>
       </w:r>
     </w:p>
-    <w:bookmarkEnd w:id="65"/>
-    <w:bookmarkStart w:id="72" w:name="references"/>
+    <w:bookmarkEnd w:id="80"/>
+    <w:bookmarkStart w:id="124" w:name="links-from-gee"/>
     <w:p>
       <w:pPr>
         <w:pStyle w:val="Heading2"/>
       </w:pPr>
       <w:r>
-        <w:t xml:space="preserve">7 References</w:t>
-      </w:r>
-    </w:p>
-    <w:bookmarkStart w:id="71" w:name="refs"/>
-    <w:bookmarkStart w:id="66" w:name="ref-kaschnerAquaMapsPredictedRange2023"/>
+        <w:t xml:space="preserve">1.3 Links from GEE</w:t>
+      </w:r>
+    </w:p>
+    <w:p>
+      <w:pPr>
+        <w:pStyle w:val="FirstParagraph"/>
+      </w:pPr>
+      <w:r>
+        <w:t xml:space="preserve">TODO:</w:t>
+      </w:r>
+      <w:r>
+        <w:t xml:space="preserve"> </w:t>
+      </w:r>
+      <w:r>
+        <w:t xml:space="preserve">- convert Bio-Oracle SDM predictors to same resolution</w:t>
+      </w:r>
+      <w:r>
+        <w:t xml:space="preserve"> </w:t>
+      </w:r>
+      <w:r>
+        <w:t xml:space="preserve">- experiment with mosaic from for simple export</w:t>
+      </w:r>
+      <w:r>
+        <w:t xml:space="preserve"> </w:t>
+      </w:r>
+      <w:r>
+        <w:t xml:space="preserve">*</w:t>
+      </w:r>
+      <w:r>
+        <w:t xml:space="preserve"> </w:t>
+      </w:r>
+      <w:hyperlink r:id="rId81">
+        <w:r>
+          <w:rPr>
+            <w:rStyle w:val="Hyperlink"/>
+          </w:rPr>
+          <w:t xml:space="preserve">google earth engine - How to split the world in four quadrants as ee.Image - Geographic Information Systems Stack Exchange</w:t>
+        </w:r>
+      </w:hyperlink>
+      <w:r>
+        <w:t xml:space="preserve"> </w:t>
+      </w:r>
+      <w:r>
+        <w:t xml:space="preserve">*</w:t>
+      </w:r>
+      <w:r>
+        <w:t xml:space="preserve"> </w:t>
+      </w:r>
+      <w:hyperlink r:id="rId82">
+        <w:r>
+          <w:rPr>
+            <w:rStyle w:val="Hyperlink"/>
+          </w:rPr>
+          <w:t xml:space="preserve">Google Earth Engine Tutorial: Split Image By Grid and Export to Google Drive - YouTube</w:t>
+        </w:r>
+      </w:hyperlink>
+      <w:r>
+        <w:t xml:space="preserve"> </w:t>
+      </w:r>
+      <w:r>
+        <w:t xml:space="preserve">*</w:t>
+      </w:r>
+      <w:r>
+        <w:t xml:space="preserve"> </w:t>
+      </w:r>
+      <w:hyperlink r:id="rId83">
+        <w:r>
+          <w:rPr>
+            <w:rStyle w:val="Hyperlink"/>
+          </w:rPr>
+          <w:t xml:space="preserve">ee.ImageCollection.mosaic | Google Earth Engine | Google for Developers</w:t>
+        </w:r>
+      </w:hyperlink>
+      <w:r>
+        <w:t xml:space="preserve"> </w:t>
+      </w:r>
+      <w:r>
+        <w:t xml:space="preserve">*</w:t>
+      </w:r>
+      <w:r>
+        <w:t xml:space="preserve"> </w:t>
+      </w:r>
+      <w:hyperlink r:id="rId84">
+        <w:r>
+          <w:rPr>
+            <w:rStyle w:val="Hyperlink"/>
+          </w:rPr>
+          <w:t xml:space="preserve">ee.ImageCollection.fromImages | Google Earth Engine | Google for Developers</w:t>
+        </w:r>
+      </w:hyperlink>
+      <w:r>
+        <w:t xml:space="preserve"> </w:t>
+      </w:r>
+      <w:r>
+        <w:t xml:space="preserve">*</w:t>
+      </w:r>
+      <w:r>
+        <w:t xml:space="preserve"> </w:t>
+      </w:r>
+      <w:hyperlink r:id="rId85">
+        <w:r>
+          <w:rPr>
+            <w:rStyle w:val="Hyperlink"/>
+          </w:rPr>
+          <w:t xml:space="preserve">Image mosaic/composite creation for Landsat and Sentinel-2 in Google Earth Engine - openMRV</w:t>
+        </w:r>
+      </w:hyperlink>
+    </w:p>
+    <w:bookmarkStart w:id="123" w:name="notes"/>
+    <w:p>
+      <w:pPr>
+        <w:pStyle w:val="Heading3"/>
+      </w:pPr>
+      <w:r>
+        <w:t xml:space="preserve">1.3.1 NOTES</w:t>
+      </w:r>
+    </w:p>
+    <w:p>
+      <w:pPr>
+        <w:numPr>
+          <w:ilvl w:val="0"/>
+          <w:numId w:val="1016"/>
+        </w:numPr>
+        <w:pStyle w:val="Compact"/>
+      </w:pPr>
+      <w:r>
+        <w:t xml:space="preserve">try:</w:t>
+      </w:r>
+    </w:p>
+    <w:p>
+      <w:pPr>
+        <w:numPr>
+          <w:ilvl w:val="1"/>
+          <w:numId w:val="1017"/>
+        </w:numPr>
+        <w:pStyle w:val="Compact"/>
+      </w:pPr>
+      <w:r>
+        <w:rPr>
+          <w:rStyle w:val="VerbatimChar"/>
+        </w:rPr>
+        <w:t xml:space="preserve">/Users/bbest/Github/offshorewindhabitat/scripts/offhab_gee1.ipynb</w:t>
+      </w:r>
+    </w:p>
+    <w:p>
+      <w:pPr>
+        <w:numPr>
+          <w:ilvl w:val="1"/>
+          <w:numId w:val="1017"/>
+        </w:numPr>
+        <w:pStyle w:val="Compact"/>
+      </w:pPr>
+      <w:r>
+        <w:t xml:space="preserve">geemap: see below</w:t>
+      </w:r>
+    </w:p>
+    <w:p>
+      <w:pPr>
+        <w:numPr>
+          <w:ilvl w:val="1"/>
+          <w:numId w:val="1017"/>
+        </w:numPr>
+        <w:pStyle w:val="Compact"/>
+      </w:pPr>
+      <w:hyperlink r:id="rId86">
+        <w:r>
+          <w:rPr>
+            <w:rStyle w:val="Hyperlink"/>
+          </w:rPr>
+          <w:t xml:space="preserve">zarr | IOOS</w:t>
+        </w:r>
+      </w:hyperlink>
+    </w:p>
+    <w:p>
+      <w:pPr>
+        <w:numPr>
+          <w:ilvl w:val="1"/>
+          <w:numId w:val="1017"/>
+        </w:numPr>
+        <w:pStyle w:val="Compact"/>
+      </w:pPr>
+      <w:hyperlink r:id="rId87">
+        <w:r>
+          <w:rPr>
+            <w:rStyle w:val="Hyperlink"/>
+          </w:rPr>
+          <w:t xml:space="preserve">stars</w:t>
+        </w:r>
+      </w:hyperlink>
+    </w:p>
+    <w:p>
+      <w:pPr>
+        <w:numPr>
+          <w:ilvl w:val="2"/>
+          <w:numId w:val="1018"/>
+        </w:numPr>
+        <w:pStyle w:val="Compact"/>
+      </w:pPr>
+      <w:hyperlink r:id="rId88">
+        <w:r>
+          <w:rPr>
+            <w:rStyle w:val="Hyperlink"/>
+          </w:rPr>
+          <w:t xml:space="preserve">stars proxy objects</w:t>
+        </w:r>
+      </w:hyperlink>
+    </w:p>
+    <w:p>
+      <w:pPr>
+        <w:numPr>
+          <w:ilvl w:val="2"/>
+          <w:numId w:val="1018"/>
+        </w:numPr>
+        <w:pStyle w:val="Compact"/>
+      </w:pPr>
+      <w:hyperlink r:id="rId89">
+        <w:r>
+          <w:rPr>
+            <w:rStyle w:val="Hyperlink"/>
+          </w:rPr>
+          <w:t xml:space="preserve">IPBES raster gdalcubes</w:t>
+        </w:r>
+      </w:hyperlink>
+    </w:p>
+    <w:p>
+      <w:pPr>
+        <w:numPr>
+          <w:ilvl w:val="2"/>
+          <w:numId w:val="1018"/>
+        </w:numPr>
+        <w:pStyle w:val="Compact"/>
+      </w:pPr>
+      <w:hyperlink r:id="rId90">
+        <w:r>
+          <w:rPr>
+            <w:rStyle w:val="Hyperlink"/>
+          </w:rPr>
+          <w:t xml:space="preserve">Large data and cloud native | Ch. 9 Spatial Data Science</w:t>
+        </w:r>
+      </w:hyperlink>
+    </w:p>
+    <w:p>
+      <w:pPr>
+        <w:numPr>
+          <w:ilvl w:val="2"/>
+          <w:numId w:val="1018"/>
+        </w:numPr>
+        <w:pStyle w:val="Compact"/>
+      </w:pPr>
+      <w:hyperlink r:id="rId91">
+        <w:r>
+          <w:rPr>
+            <w:rStyle w:val="Hyperlink"/>
+          </w:rPr>
+          <w:t xml:space="preserve">Accessing data from large online rasters with Cloud-Optimized-Geotiff, GDAL, and terra R package | Francisco Rodríguez-Sánchez</w:t>
+        </w:r>
+      </w:hyperlink>
+    </w:p>
+    <w:p>
+      <w:pPr>
+        <w:numPr>
+          <w:ilvl w:val="2"/>
+          <w:numId w:val="1018"/>
+        </w:numPr>
+        <w:pStyle w:val="Compact"/>
+      </w:pPr>
+      <w:hyperlink r:id="rId92">
+        <w:r>
+          <w:rPr>
+            <w:rStyle w:val="Hyperlink"/>
+          </w:rPr>
+          <w:t xml:space="preserve">Cloud-based processing of satellite image collections in R using STAC, COGs, and on-demand data cubes</w:t>
+        </w:r>
+      </w:hyperlink>
+    </w:p>
+    <w:p>
+      <w:pPr>
+        <w:numPr>
+          <w:ilvl w:val="1"/>
+          <w:numId w:val="1017"/>
+        </w:numPr>
+        <w:pStyle w:val="Compact"/>
+      </w:pPr>
+      <w:r>
+        <w:t xml:space="preserve">viz with leafem: seemed slow</w:t>
+      </w:r>
+    </w:p>
+    <w:p>
+      <w:pPr>
+        <w:numPr>
+          <w:ilvl w:val="2"/>
+          <w:numId w:val="1019"/>
+        </w:numPr>
+        <w:pStyle w:val="Compact"/>
+      </w:pPr>
+      <w:hyperlink r:id="rId93">
+        <w:r>
+          <w:rPr>
+            <w:rStyle w:val="Hyperlink"/>
+          </w:rPr>
+          <w:t xml:space="preserve">new addGeoRaster method · Issue #25 · r-spatial/leafem</w:t>
+        </w:r>
+      </w:hyperlink>
+    </w:p>
+    <w:p>
+      <w:pPr>
+        <w:numPr>
+          <w:ilvl w:val="2"/>
+          <w:numId w:val="1019"/>
+        </w:numPr>
+        <w:pStyle w:val="Compact"/>
+      </w:pPr>
+      <w:hyperlink r:id="rId94">
+        <w:r>
+          <w:rPr>
+            <w:rStyle w:val="Hyperlink"/>
+          </w:rPr>
+          <w:t xml:space="preserve">Add Cloud Optimised Geotiff (COG) to a leaflet map. — addCOG • leafem</w:t>
+        </w:r>
+      </w:hyperlink>
+    </w:p>
+    <w:p>
+      <w:pPr>
+        <w:numPr>
+          <w:ilvl w:val="1"/>
+          <w:numId w:val="1017"/>
+        </w:numPr>
+        <w:pStyle w:val="Compact"/>
+      </w:pPr>
+      <w:hyperlink r:id="rId95">
+        <w:r>
+          <w:rPr>
+            <w:rStyle w:val="Hyperlink"/>
+          </w:rPr>
+          <w:t xml:space="preserve">gdalcubes</w:t>
+        </w:r>
+      </w:hyperlink>
+      <w:r>
+        <w:t xml:space="preserve"> </w:t>
+      </w:r>
+      <w:r>
+        <w:t xml:space="preserve">again</w:t>
+      </w:r>
+    </w:p>
+    <w:p>
+      <w:pPr>
+        <w:numPr>
+          <w:ilvl w:val="2"/>
+          <w:numId w:val="1020"/>
+        </w:numPr>
+        <w:pStyle w:val="Compact"/>
+      </w:pPr>
+      <w:hyperlink r:id="rId96">
+        <w:r>
+          <w:rPr>
+            <w:rStyle w:val="Hyperlink"/>
+          </w:rPr>
+          <w:t xml:space="preserve">w/ rstac</w:t>
+        </w:r>
+      </w:hyperlink>
+    </w:p>
+    <w:p>
+      <w:pPr>
+        <w:numPr>
+          <w:ilvl w:val="0"/>
+          <w:numId w:val="1016"/>
+        </w:numPr>
+        <w:pStyle w:val="Compact"/>
+      </w:pPr>
+      <w:r>
+        <w:t xml:space="preserve">break up into smaller tiles</w:t>
+      </w:r>
+    </w:p>
+    <w:p>
+      <w:pPr>
+        <w:numPr>
+          <w:ilvl w:val="1"/>
+          <w:numId w:val="1021"/>
+        </w:numPr>
+        <w:pStyle w:val="Compact"/>
+      </w:pPr>
+      <w:hyperlink r:id="rId97">
+        <w:r>
+          <w:rPr>
+            <w:rStyle w:val="Hyperlink"/>
+          </w:rPr>
+          <w:t xml:space="preserve">2.2. Generate a Regional Composite Through Spatial Tiling</w:t>
+        </w:r>
+      </w:hyperlink>
+    </w:p>
+    <w:p>
+      <w:pPr>
+        <w:numPr>
+          <w:ilvl w:val="1"/>
+          <w:numId w:val="1021"/>
+        </w:numPr>
+        <w:pStyle w:val="Compact"/>
+      </w:pPr>
+      <w:hyperlink r:id="rId98">
+        <w:r>
+          <w:rPr>
+            <w:rStyle w:val="Hyperlink"/>
+          </w:rPr>
+          <w:t xml:space="preserve">Compositing, Masking, and Mosaicking | GEE</w:t>
+        </w:r>
+      </w:hyperlink>
+      <w:r>
+        <w:t xml:space="preserve"> </w:t>
+      </w:r>
+      <w:r>
+        <w:t xml:space="preserve">By combining the concepts of image collections, logical operators, masking and compositing, you can achieve interesting cartographic results. For example, suppose you want an image in which land pixels are displayed in true-color and all the other pixels are displayed in blue</w:t>
+      </w:r>
+    </w:p>
+    <w:p>
+      <w:pPr>
+        <w:numPr>
+          <w:ilvl w:val="0"/>
+          <w:numId w:val="1016"/>
+        </w:numPr>
+        <w:pStyle w:val="Compact"/>
+      </w:pPr>
+      <w:r>
+        <w:t xml:space="preserve">other env predictors</w:t>
+      </w:r>
+    </w:p>
+    <w:p>
+      <w:pPr>
+        <w:numPr>
+          <w:ilvl w:val="1"/>
+          <w:numId w:val="1022"/>
+        </w:numPr>
+        <w:pStyle w:val="Compact"/>
+      </w:pPr>
+      <w:r>
+        <w:t xml:space="preserve">distance from shore</w:t>
+      </w:r>
+    </w:p>
+    <w:p>
+      <w:pPr>
+        <w:numPr>
+          <w:ilvl w:val="2"/>
+          <w:numId w:val="1023"/>
+        </w:numPr>
+        <w:pStyle w:val="Compact"/>
+      </w:pPr>
+      <w:hyperlink r:id="rId99">
+        <w:r>
+          <w:rPr>
+            <w:rStyle w:val="Hyperlink"/>
+          </w:rPr>
+          <w:t xml:space="preserve">30-m global shorelin on GEE</w:t>
+        </w:r>
+      </w:hyperlink>
+    </w:p>
+    <w:p>
+      <w:pPr>
+        <w:numPr>
+          <w:ilvl w:val="2"/>
+          <w:numId w:val="1023"/>
+        </w:numPr>
+        <w:pStyle w:val="Compact"/>
+      </w:pPr>
+      <w:hyperlink r:id="rId100">
+        <w:r>
+          <w:rPr>
+            <w:rStyle w:val="Hyperlink"/>
+          </w:rPr>
+          <w:t xml:space="preserve">ee.Image.distance | Google Earth Engine | Google for Developers</w:t>
+        </w:r>
+      </w:hyperlink>
+    </w:p>
+    <w:p>
+      <w:pPr>
+        <w:numPr>
+          <w:ilvl w:val="2"/>
+          <w:numId w:val="1023"/>
+        </w:numPr>
+        <w:pStyle w:val="Compact"/>
+      </w:pPr>
+      <w:hyperlink r:id="rId101">
+        <w:r>
+          <w:rPr>
+            <w:rStyle w:val="Hyperlink"/>
+          </w:rPr>
+          <w:t xml:space="preserve">ee.Image.fastDistanceTransform | Google Earth Engine | Google for Developers</w:t>
+        </w:r>
+      </w:hyperlink>
+    </w:p>
+    <w:p>
+      <w:pPr>
+        <w:numPr>
+          <w:ilvl w:val="1"/>
+          <w:numId w:val="1022"/>
+        </w:numPr>
+        <w:pStyle w:val="Compact"/>
+      </w:pPr>
+      <w:r>
+        <w:t xml:space="preserve">SST by month</w:t>
+      </w:r>
+    </w:p>
+    <w:p>
+      <w:pPr>
+        <w:numPr>
+          <w:ilvl w:val="2"/>
+          <w:numId w:val="1024"/>
+        </w:numPr>
+        <w:pStyle w:val="Compact"/>
+      </w:pPr>
+      <w:hyperlink r:id="rId102">
+        <w:r>
+          <w:rPr>
+            <w:rStyle w:val="Hyperlink"/>
+          </w:rPr>
+          <w:t xml:space="preserve">GEE: GSST 2002-2019</w:t>
+        </w:r>
+      </w:hyperlink>
+    </w:p>
+    <w:p>
+      <w:pPr>
+        <w:numPr>
+          <w:ilvl w:val="0"/>
+          <w:numId w:val="1016"/>
+        </w:numPr>
+        <w:pStyle w:val="Compact"/>
+      </w:pPr>
+      <w:r>
+        <w:t xml:space="preserve">model data products</w:t>
+      </w:r>
+    </w:p>
+    <w:p>
+      <w:pPr>
+        <w:numPr>
+          <w:ilvl w:val="1"/>
+          <w:numId w:val="1025"/>
+        </w:numPr>
+        <w:pStyle w:val="Compact"/>
+      </w:pPr>
+      <w:r>
+        <w:t xml:space="preserve">https://www.ecco-group.org/</w:t>
+      </w:r>
+    </w:p>
+    <w:p>
+      <w:pPr>
+        <w:numPr>
+          <w:ilvl w:val="2"/>
+          <w:numId w:val="1026"/>
+        </w:numPr>
+        <w:pStyle w:val="Compact"/>
+      </w:pPr>
+      <w:r>
+        <w:t xml:space="preserve">https://podaac.jpl.nasa.gov/dataset/ECCO_L4_TEMP_SALINITY_05DEG_MONTHLY_V4R4#</w:t>
+      </w:r>
+    </w:p>
+    <w:p>
+      <w:pPr>
+        <w:numPr>
+          <w:ilvl w:val="2"/>
+          <w:numId w:val="1026"/>
+        </w:numPr>
+        <w:pStyle w:val="Compact"/>
+      </w:pPr>
+      <w:r>
+        <w:t xml:space="preserve">https://ecco-v4-python-tutorial.readthedocs.io/intro.html</w:t>
+      </w:r>
+    </w:p>
+    <w:p>
+      <w:pPr>
+        <w:numPr>
+          <w:ilvl w:val="0"/>
+          <w:numId w:val="1016"/>
+        </w:numPr>
+        <w:pStyle w:val="Compact"/>
+      </w:pPr>
+      <w:r>
+        <w:t xml:space="preserve">install titiler</w:t>
+      </w:r>
+    </w:p>
+    <w:p>
+      <w:pPr>
+        <w:numPr>
+          <w:ilvl w:val="1"/>
+          <w:numId w:val="1027"/>
+        </w:numPr>
+        <w:pStyle w:val="Compact"/>
+      </w:pPr>
+      <w:r>
+        <w:t xml:space="preserve">https://github.com/developmentseed/titiler</w:t>
+      </w:r>
+    </w:p>
+    <w:p>
+      <w:pPr>
+        <w:numPr>
+          <w:ilvl w:val="0"/>
+          <w:numId w:val="1016"/>
+        </w:numPr>
+        <w:pStyle w:val="Compact"/>
+      </w:pPr>
+      <w:r>
+        <w:t xml:space="preserve">gee tricks</w:t>
+      </w:r>
+    </w:p>
+    <w:p>
+      <w:pPr>
+        <w:numPr>
+          <w:ilvl w:val="1"/>
+          <w:numId w:val="1028"/>
+        </w:numPr>
+        <w:pStyle w:val="Compact"/>
+      </w:pPr>
+      <w:hyperlink r:id="rId103">
+        <w:r>
+          <w:rPr>
+            <w:rStyle w:val="Hyperlink"/>
+          </w:rPr>
+          <w:t xml:space="preserve">client vs server | GEE</w:t>
+        </w:r>
+      </w:hyperlink>
+    </w:p>
+    <w:p>
+      <w:pPr>
+        <w:numPr>
+          <w:ilvl w:val="1"/>
+          <w:numId w:val="1028"/>
+        </w:numPr>
+        <w:pStyle w:val="Compact"/>
+      </w:pPr>
+      <w:hyperlink r:id="rId104">
+        <w:r>
+          <w:rPr>
+            <w:rStyle w:val="Hyperlink"/>
+          </w:rPr>
+          <w:t xml:space="preserve">GFW use of GEE</w:t>
+        </w:r>
+      </w:hyperlink>
+    </w:p>
+    <w:p>
+      <w:pPr>
+        <w:numPr>
+          <w:ilvl w:val="1"/>
+          <w:numId w:val="1028"/>
+        </w:numPr>
+        <w:pStyle w:val="Compact"/>
+      </w:pPr>
+      <w:hyperlink r:id="rId105">
+        <w:r>
+          <w:rPr>
+            <w:rStyle w:val="Hyperlink"/>
+          </w:rPr>
+          <w:t xml:space="preserve">Jenks natural breaks w/ SLD</w:t>
+        </w:r>
+      </w:hyperlink>
+    </w:p>
+    <w:p>
+      <w:pPr>
+        <w:numPr>
+          <w:ilvl w:val="0"/>
+          <w:numId w:val="1016"/>
+        </w:numPr>
+        <w:pStyle w:val="Compact"/>
+      </w:pPr>
+      <w:r>
+        <w:t xml:space="preserve">geemap</w:t>
+      </w:r>
+    </w:p>
+    <w:p>
+      <w:pPr>
+        <w:numPr>
+          <w:ilvl w:val="1"/>
+          <w:numId w:val="1029"/>
+        </w:numPr>
+        <w:pStyle w:val="Compact"/>
+      </w:pPr>
+      <w:hyperlink r:id="rId106">
+        <w:r>
+          <w:rPr>
+            <w:rStyle w:val="Hyperlink"/>
+          </w:rPr>
+          <w:t xml:space="preserve">11 export image</w:t>
+        </w:r>
+      </w:hyperlink>
+    </w:p>
+    <w:p>
+      <w:pPr>
+        <w:numPr>
+          <w:ilvl w:val="1"/>
+          <w:numId w:val="1029"/>
+        </w:numPr>
+        <w:pStyle w:val="Compact"/>
+      </w:pPr>
+      <w:hyperlink r:id="rId107">
+        <w:r>
+          <w:rPr>
+            <w:rStyle w:val="Hyperlink"/>
+          </w:rPr>
+          <w:t xml:space="preserve">44 cog stac</w:t>
+        </w:r>
+      </w:hyperlink>
+    </w:p>
+    <w:p>
+      <w:pPr>
+        <w:numPr>
+          <w:ilvl w:val="1"/>
+          <w:numId w:val="1029"/>
+        </w:numPr>
+        <w:pStyle w:val="Compact"/>
+      </w:pPr>
+      <w:hyperlink r:id="rId108">
+        <w:r>
+          <w:rPr>
+            <w:rStyle w:val="Hyperlink"/>
+          </w:rPr>
+          <w:t xml:space="preserve">92 plotly - geemap</w:t>
+        </w:r>
+      </w:hyperlink>
+    </w:p>
+    <w:p>
+      <w:pPr>
+        <w:numPr>
+          <w:ilvl w:val="1"/>
+          <w:numId w:val="1029"/>
+        </w:numPr>
+        <w:pStyle w:val="Compact"/>
+      </w:pPr>
+      <w:hyperlink r:id="rId109">
+        <w:r>
+          <w:rPr>
+            <w:rStyle w:val="Hyperlink"/>
+          </w:rPr>
+          <w:t xml:space="preserve">95 create cog</w:t>
+        </w:r>
+      </w:hyperlink>
+    </w:p>
+    <w:p>
+      <w:pPr>
+        <w:numPr>
+          <w:ilvl w:val="1"/>
+          <w:numId w:val="1029"/>
+        </w:numPr>
+        <w:pStyle w:val="Compact"/>
+      </w:pPr>
+      <w:hyperlink r:id="rId110">
+        <w:r>
+          <w:rPr>
+            <w:rStyle w:val="Hyperlink"/>
+          </w:rPr>
+          <w:t xml:space="preserve">100 numpy to cog</w:t>
+        </w:r>
+      </w:hyperlink>
+    </w:p>
+    <w:p>
+      <w:pPr>
+        <w:numPr>
+          <w:ilvl w:val="1"/>
+          <w:numId w:val="1029"/>
+        </w:numPr>
+        <w:pStyle w:val="Compact"/>
+      </w:pPr>
+      <w:hyperlink r:id="rId111">
+        <w:r>
+          <w:rPr>
+            <w:rStyle w:val="Hyperlink"/>
+          </w:rPr>
+          <w:t xml:space="preserve">103 split control</w:t>
+        </w:r>
+      </w:hyperlink>
+    </w:p>
+    <w:p>
+      <w:pPr>
+        <w:numPr>
+          <w:ilvl w:val="1"/>
+          <w:numId w:val="1029"/>
+        </w:numPr>
+        <w:pStyle w:val="Compact"/>
+      </w:pPr>
+      <w:hyperlink r:id="rId112">
+        <w:r>
+          <w:rPr>
+            <w:rStyle w:val="Hyperlink"/>
+          </w:rPr>
+          <w:t xml:space="preserve">plotlymap module add_cog_layer()</w:t>
+        </w:r>
+      </w:hyperlink>
+    </w:p>
+    <w:p>
+      <w:pPr>
+        <w:numPr>
+          <w:ilvl w:val="1"/>
+          <w:numId w:val="1029"/>
+        </w:numPr>
+        <w:pStyle w:val="Compact"/>
+      </w:pPr>
+      <w:hyperlink r:id="rId113">
+        <w:r>
+          <w:rPr>
+            <w:rStyle w:val="Hyperlink"/>
+          </w:rPr>
+          <w:t xml:space="preserve">plotlymap module add_stac_layer(</w:t>
+        </w:r>
+      </w:hyperlink>
+    </w:p>
+    <w:p>
+      <w:pPr>
+        <w:numPr>
+          <w:ilvl w:val="1"/>
+          <w:numId w:val="1029"/>
+        </w:numPr>
+        <w:pStyle w:val="Compact"/>
+      </w:pPr>
+      <w:hyperlink r:id="rId114">
+        <w:r>
+          <w:rPr>
+            <w:rStyle w:val="Hyperlink"/>
+          </w:rPr>
+          <w:t xml:space="preserve">foliumap module add_cog_layer()</w:t>
+        </w:r>
+      </w:hyperlink>
+    </w:p>
+    <w:p>
+      <w:pPr>
+        <w:numPr>
+          <w:ilvl w:val="1"/>
+          <w:numId w:val="1029"/>
+        </w:numPr>
+        <w:pStyle w:val="Compact"/>
+      </w:pPr>
+      <w:hyperlink r:id="rId115">
+        <w:r>
+          <w:rPr>
+            <w:rStyle w:val="Hyperlink"/>
+          </w:rPr>
+          <w:t xml:space="preserve">foliumap add_stac_layer()</w:t>
+        </w:r>
+      </w:hyperlink>
+    </w:p>
+    <w:p>
+      <w:pPr>
+        <w:numPr>
+          <w:ilvl w:val="0"/>
+          <w:numId w:val="1016"/>
+        </w:numPr>
+        <w:pStyle w:val="Compact"/>
+      </w:pPr>
+      <w:r>
+        <w:t xml:space="preserve">indicator portal</w:t>
+      </w:r>
+    </w:p>
+    <w:p>
+      <w:pPr>
+        <w:numPr>
+          <w:ilvl w:val="1"/>
+          <w:numId w:val="1030"/>
+        </w:numPr>
+        <w:pStyle w:val="Compact"/>
+      </w:pPr>
+      <w:hyperlink r:id="rId116">
+        <w:r>
+          <w:rPr>
+            <w:rStyle w:val="Hyperlink"/>
+          </w:rPr>
+          <w:t xml:space="preserve">Data Management Tutorials - IPBES ICT guide</w:t>
+        </w:r>
+      </w:hyperlink>
+    </w:p>
+    <w:p>
+      <w:pPr>
+        <w:numPr>
+          <w:ilvl w:val="2"/>
+          <w:numId w:val="1031"/>
+        </w:numPr>
+        <w:pStyle w:val="Compact"/>
+      </w:pPr>
+      <w:hyperlink r:id="rId117">
+        <w:r>
+          <w:rPr>
+            <w:rStyle w:val="Hyperlink"/>
+          </w:rPr>
+          <w:t xml:space="preserve">Part 2 - Preparing and Mapping Data to IPBES Regions and Sub-regions - IPBES ICT guide</w:t>
+        </w:r>
+      </w:hyperlink>
+    </w:p>
+    <w:p>
+      <w:pPr>
+        <w:numPr>
+          <w:ilvl w:val="2"/>
+          <w:numId w:val="1031"/>
+        </w:numPr>
+        <w:pStyle w:val="Compact"/>
+      </w:pPr>
+      <w:hyperlink r:id="rId118">
+        <w:r>
+          <w:rPr>
+            <w:rStyle w:val="Hyperlink"/>
+          </w:rPr>
+          <w:t xml:space="preserve">Part 11 - How to Document an Indicator - IPBES ICT guide</w:t>
+        </w:r>
+      </w:hyperlink>
+    </w:p>
+    <w:p>
+      <w:pPr>
+        <w:numPr>
+          <w:ilvl w:val="0"/>
+          <w:numId w:val="1016"/>
+        </w:numPr>
+        <w:pStyle w:val="Compact"/>
+      </w:pPr>
+      <w:r>
+        <w:t xml:space="preserve">Map of Life: indicators, portal setup</w:t>
+      </w:r>
+    </w:p>
+    <w:p>
+      <w:pPr>
+        <w:numPr>
+          <w:ilvl w:val="1"/>
+          <w:numId w:val="1032"/>
+        </w:numPr>
+        <w:pStyle w:val="Compact"/>
+      </w:pPr>
+      <w:hyperlink r:id="rId119">
+        <w:r>
+          <w:rPr>
+            <w:rStyle w:val="Hyperlink"/>
+          </w:rPr>
+          <w:t xml:space="preserve">Map of Life | Map of Life</w:t>
+        </w:r>
+      </w:hyperlink>
+    </w:p>
+    <w:p>
+      <w:pPr>
+        <w:numPr>
+          <w:ilvl w:val="1"/>
+          <w:numId w:val="1032"/>
+        </w:numPr>
+        <w:pStyle w:val="Compact"/>
+      </w:pPr>
+      <w:hyperlink r:id="rId120">
+        <w:r>
+          <w:rPr>
+            <w:rStyle w:val="Hyperlink"/>
+          </w:rPr>
+          <w:t xml:space="preserve">Map of Life - Indicators</w:t>
+        </w:r>
+      </w:hyperlink>
+    </w:p>
+    <w:p>
+      <w:pPr>
+        <w:numPr>
+          <w:ilvl w:val="1"/>
+          <w:numId w:val="1032"/>
+        </w:numPr>
+        <w:pStyle w:val="Compact"/>
+      </w:pPr>
+      <w:hyperlink r:id="rId121">
+        <w:r>
+          <w:rPr>
+            <w:rStyle w:val="Hyperlink"/>
+          </w:rPr>
+          <w:t xml:space="preserve">Map of Life - Patterns</w:t>
+        </w:r>
+      </w:hyperlink>
+    </w:p>
+    <w:p>
+      <w:pPr>
+        <w:numPr>
+          <w:ilvl w:val="1"/>
+          <w:numId w:val="1032"/>
+        </w:numPr>
+        <w:pStyle w:val="Compact"/>
+      </w:pPr>
+      <w:hyperlink r:id="rId122">
+        <w:r>
+          <w:rPr>
+            <w:rStyle w:val="Hyperlink"/>
+          </w:rPr>
+          <w:t xml:space="preserve">Discovery Potential</w:t>
+        </w:r>
+      </w:hyperlink>
+    </w:p>
+    <w:bookmarkEnd w:id="123"/>
+    <w:bookmarkEnd w:id="124"/>
+    <w:bookmarkStart w:id="131" w:name="references"/>
+    <w:p>
+      <w:pPr>
+        <w:pStyle w:val="Heading2"/>
+      </w:pPr>
+      <w:r>
+        <w:t xml:space="preserve">1.4 References</w:t>
+      </w:r>
+    </w:p>
+    <w:bookmarkStart w:id="130" w:name="refs"/>
+    <w:bookmarkStart w:id="125" w:name="ref-kaschnerAquaMapsPredictedRange2023"/>
     <w:p>
       <w:pPr>
         <w:pStyle w:val="Bibliography"/>
@@ -4373,8 +6128,8 @@
         <w:t xml:space="preserve">”</w:t>
       </w:r>
     </w:p>
-    <w:bookmarkEnd w:id="66"/>
-    <w:bookmarkStart w:id="68" w:name="X3f0ff8c68fba7774cf48189bfbfe0e9b1883ce4"/>
+    <w:bookmarkEnd w:id="125"/>
+    <w:bookmarkStart w:id="127" w:name="X3f0ff8c68fba7774cf48189bfbfe0e9b1883ce4"/>
     <w:p>
       <w:pPr>
         <w:pStyle w:val="Bibliography"/>
@@ -4413,7 +6168,7 @@
       <w:r>
         <w:t xml:space="preserve"> </w:t>
       </w:r>
-      <w:hyperlink r:id="rId67">
+      <w:hyperlink r:id="rId126">
         <w:r>
           <w:rPr>
             <w:rStyle w:val="Hyperlink"/>
@@ -4425,8 +6180,8 @@
         <w:t xml:space="preserve">.</w:t>
       </w:r>
     </w:p>
-    <w:bookmarkEnd w:id="68"/>
-    <w:bookmarkStart w:id="70" w:name="X985eba8bd0a88dc595ae0650c4866d8f5684f24"/>
+    <w:bookmarkEnd w:id="127"/>
+    <w:bookmarkStart w:id="129" w:name="X985eba8bd0a88dc595ae0650c4866d8f5684f24"/>
     <w:p>
       <w:pPr>
         <w:pStyle w:val="Bibliography"/>
@@ -4459,7 +6214,7 @@
       <w:r>
         <w:t xml:space="preserve"> </w:t>
       </w:r>
-      <w:hyperlink r:id="rId69">
+      <w:hyperlink r:id="rId128">
         <w:r>
           <w:rPr>
             <w:rStyle w:val="Hyperlink"/>
@@ -4471,9 +6226,10 @@
         <w:t xml:space="preserve">.</w:t>
       </w:r>
     </w:p>
-    <w:bookmarkEnd w:id="70"/>
-    <w:bookmarkEnd w:id="71"/>
-    <w:bookmarkEnd w:id="72"/>
+    <w:bookmarkEnd w:id="129"/>
+    <w:bookmarkEnd w:id="130"/>
+    <w:bookmarkEnd w:id="131"/>
+    <w:bookmarkEnd w:id="132"/>
     <w:sectPr/>
   </w:body>
 </w:document>
@@ -4681,6 +6437,78 @@
     <w:abstractNumId w:val="991"/>
   </w:num>
   <w:num w:numId="1008">
+    <w:abstractNumId w:val="991"/>
+  </w:num>
+  <w:num w:numId="1009">
+    <w:abstractNumId w:val="991"/>
+  </w:num>
+  <w:num w:numId="1010">
+    <w:abstractNumId w:val="991"/>
+  </w:num>
+  <w:num w:numId="1011">
+    <w:abstractNumId w:val="991"/>
+  </w:num>
+  <w:num w:numId="1012">
+    <w:abstractNumId w:val="991"/>
+  </w:num>
+  <w:num w:numId="1013">
+    <w:abstractNumId w:val="991"/>
+  </w:num>
+  <w:num w:numId="1014">
+    <w:abstractNumId w:val="991"/>
+  </w:num>
+  <w:num w:numId="1015">
+    <w:abstractNumId w:val="991"/>
+  </w:num>
+  <w:num w:numId="1016">
+    <w:abstractNumId w:val="991"/>
+  </w:num>
+  <w:num w:numId="1017">
+    <w:abstractNumId w:val="991"/>
+  </w:num>
+  <w:num w:numId="1018">
+    <w:abstractNumId w:val="991"/>
+  </w:num>
+  <w:num w:numId="1019">
+    <w:abstractNumId w:val="991"/>
+  </w:num>
+  <w:num w:numId="1020">
+    <w:abstractNumId w:val="991"/>
+  </w:num>
+  <w:num w:numId="1021">
+    <w:abstractNumId w:val="991"/>
+  </w:num>
+  <w:num w:numId="1022">
+    <w:abstractNumId w:val="991"/>
+  </w:num>
+  <w:num w:numId="1023">
+    <w:abstractNumId w:val="991"/>
+  </w:num>
+  <w:num w:numId="1024">
+    <w:abstractNumId w:val="991"/>
+  </w:num>
+  <w:num w:numId="1025">
+    <w:abstractNumId w:val="991"/>
+  </w:num>
+  <w:num w:numId="1026">
+    <w:abstractNumId w:val="991"/>
+  </w:num>
+  <w:num w:numId="1027">
+    <w:abstractNumId w:val="991"/>
+  </w:num>
+  <w:num w:numId="1028">
+    <w:abstractNumId w:val="991"/>
+  </w:num>
+  <w:num w:numId="1029">
+    <w:abstractNumId w:val="991"/>
+  </w:num>
+  <w:num w:numId="1030">
+    <w:abstractNumId w:val="991"/>
+  </w:num>
+  <w:num w:numId="1031">
+    <w:abstractNumId w:val="991"/>
+  </w:num>
+  <w:num w:numId="1032">
     <w:abstractNumId w:val="991"/>
   </w:num>
 </w:numbering>

</xml_diff>